<commit_message>
agrando la lista de servicios
</commit_message>
<xml_diff>
--- a/Informacion.docx
+++ b/Informacion.docx
@@ -502,6 +502,25 @@
           <w:lang w:val="es-MX"/>
         </w:rPr>
         <w:t xml:space="preserve">Poda y forma de setos naturales y arboles </w:t>
+      </w:r>
+    </w:p>
+    <w:p>
+      <w:pPr>
+        <w:pStyle w:val="Prrafodelista"/>
+        <w:numPr>
+          <w:ilvl w:val="0"/>
+          <w:numId w:val="1"/>
+        </w:numPr>
+        <w:spacing w:after="0"/>
+        <w:rPr>
+          <w:lang w:val="es-MX"/>
+        </w:rPr>
+      </w:pPr>
+      <w:r>
+        <w:rPr>
+          <w:lang w:val="es-MX"/>
+        </w:rPr>
+        <w:t>Parques infantiles</w:t>
       </w:r>
     </w:p>
     <w:p>

</xml_diff>